<commit_message>
Actualizo estado de avance
</commit_message>
<xml_diff>
--- a/reportes/7506R_TP1_GRUPO06_CHP2_REPORTE.docx
+++ b/reportes/7506R_TP1_GRUPO06_CHP2_REPORTE.docx
@@ -1912,6 +1912,7 @@
           <w:rFonts w:ascii="Montserrat" w:eastAsia="Montserrat" w:hAnsi="Montserrat" w:cs="Montserrat"/>
         </w:rPr>
       </w:pPr>
+      <w:proofErr w:type="gramStart"/>
       <w:r>
         <w:rPr>
           <w:rFonts w:ascii="Montserrat" w:eastAsia="Montserrat" w:hAnsi="Montserrat" w:cs="Montserrat"/>
@@ -1924,7 +1925,16 @@
           <w:i/>
           <w:iCs/>
         </w:rPr>
-        <w:t>place_l5</w:t>
+        <w:t>place</w:t>
+      </w:r>
+      <w:proofErr w:type="gramEnd"/>
+      <w:r>
+        <w:rPr>
+          <w:rFonts w:ascii="Montserrat" w:eastAsia="Montserrat" w:hAnsi="Montserrat" w:cs="Montserrat"/>
+          <w:i/>
+          <w:iCs/>
+        </w:rPr>
+        <w:t>_l5</w:t>
       </w:r>
       <w:r>
         <w:rPr>
@@ -2637,7 +2647,21 @@
         <w:rPr>
           <w:rFonts w:ascii="Montserrat" w:eastAsia="Montserrat" w:hAnsi="Montserrat" w:cs="Montserrat"/>
         </w:rPr>
-        <w:t xml:space="preserve">Sin embargo, consideramos que es una evaluación temprana y que tras una posterior limpieza de los datos, </w:t>
+        <w:t xml:space="preserve">Sin embargo, consideramos que es una evaluación temprana y </w:t>
+      </w:r>
+      <w:proofErr w:type="gramStart"/>
+      <w:r>
+        <w:rPr>
+          <w:rFonts w:ascii="Montserrat" w:eastAsia="Montserrat" w:hAnsi="Montserrat" w:cs="Montserrat"/>
+        </w:rPr>
+        <w:t>que</w:t>
+      </w:r>
+      <w:proofErr w:type="gramEnd"/>
+      <w:r>
+        <w:rPr>
+          <w:rFonts w:ascii="Montserrat" w:eastAsia="Montserrat" w:hAnsi="Montserrat" w:cs="Montserrat"/>
+        </w:rPr>
+        <w:t xml:space="preserve"> tras una posterior limpieza de los datos, </w:t>
       </w:r>
       <w:bookmarkStart w:id="2" w:name="_gnqsqz2ityl6" w:colFirst="0" w:colLast="0"/>
       <w:bookmarkEnd w:id="2"/>
@@ -8339,7 +8363,23 @@
           <w:sz w:val="26"/>
           <w:szCs w:val="26"/>
         </w:rPr>
-        <w:t>50%/100%</w:t>
+        <w:t>7</w:t>
+      </w:r>
+      <w:r>
+        <w:rPr>
+          <w:rFonts w:ascii="Montserrat" w:eastAsia="Montserrat" w:hAnsi="Montserrat" w:cs="Montserrat"/>
+          <w:sz w:val="26"/>
+          <w:szCs w:val="26"/>
+        </w:rPr>
+        <w:t>0</w:t>
+      </w:r>
+      <w:r>
+        <w:rPr>
+          <w:rFonts w:ascii="Montserrat" w:eastAsia="Montserrat" w:hAnsi="Montserrat" w:cs="Montserrat"/>
+          <w:sz w:val="26"/>
+          <w:szCs w:val="26"/>
+        </w:rPr>
+        <w:t>%/100%</w:t>
       </w:r>
     </w:p>
     <w:p>
@@ -8505,7 +8545,15 @@
           <w:sz w:val="26"/>
           <w:szCs w:val="26"/>
         </w:rPr>
-        <w:t>50%/100%</w:t>
+        <w:t>3</w:t>
+      </w:r>
+      <w:r>
+        <w:rPr>
+          <w:rFonts w:ascii="Montserrat" w:eastAsia="Montserrat" w:hAnsi="Montserrat" w:cs="Montserrat"/>
+          <w:sz w:val="26"/>
+          <w:szCs w:val="26"/>
+        </w:rPr>
+        <w:t>0%/100%</w:t>
       </w:r>
     </w:p>
     <w:p>
@@ -8530,7 +8578,7 @@
           <w:rFonts w:ascii="Montserrat" w:eastAsia="Montserrat" w:hAnsi="Montserrat" w:cs="Montserrat"/>
           <w:bCs/>
         </w:rPr>
-        <w:t>obtención de métricas</w:t>
+        <w:t>entrenamiento de modelos</w:t>
       </w:r>
     </w:p>
     <w:p>
@@ -8555,14 +8603,7 @@
           <w:rFonts w:ascii="Montserrat" w:eastAsia="Montserrat" w:hAnsi="Montserrat" w:cs="Montserrat"/>
           <w:bCs/>
         </w:rPr>
-        <w:t>entrenamiento de modelo</w:t>
-      </w:r>
-      <w:r>
-        <w:rPr>
-          <w:rFonts w:ascii="Montserrat" w:eastAsia="Montserrat" w:hAnsi="Montserrat" w:cs="Montserrat"/>
-          <w:bCs/>
-        </w:rPr>
-        <w:t>s</w:t>
+        <w:t>obtención de métricas</w:t>
       </w:r>
     </w:p>
     <w:p>

</xml_diff>